<commit_message>
Made Kalman filters functional
</commit_message>
<xml_diff>
--- a/Docs/KalmanPendulum.docx
+++ b/Docs/KalmanPendulum.docx
@@ -263,7 +263,35 @@
           <w:lang w:val="en-US"/>
         </w:rPr>
         <w:br/>
-        <w:t xml:space="preserve">To measure the state of the system, an linear encoder was placed undeath the charged mass with a resolution of </w:t>
+      </w:r>
+    </w:p>
+    <w:p>
+      <w:pPr>
+        <w:rPr>
+          <w:rFonts w:eastAsiaTheme="minorEastAsia"/>
+          <w:lang w:val="en-US"/>
+        </w:rPr>
+      </w:pPr>
+      <w:r>
+        <w:rPr>
+          <w:rFonts w:eastAsiaTheme="minorEastAsia"/>
+          <w:lang w:val="en-US"/>
+        </w:rPr>
+        <w:t xml:space="preserve">To measure the state of the system, </w:t>
+      </w:r>
+      <w:r>
+        <w:rPr>
+          <w:rFonts w:eastAsiaTheme="minorEastAsia"/>
+          <w:lang w:val="en-US"/>
+        </w:rPr>
+        <w:t>a</w:t>
+      </w:r>
+      <w:r>
+        <w:rPr>
+          <w:rFonts w:eastAsiaTheme="minorEastAsia"/>
+          <w:lang w:val="en-US"/>
+        </w:rPr>
+        <w:t xml:space="preserve"> linear encoder was placed undeath the charged mass with a resolution of </w:t>
       </w:r>
       <m:oMath>
         <m:r>
@@ -272,6 +300,13 @@
             <w:lang w:val="en-US"/>
           </w:rPr>
           <m:t>1</m:t>
+        </m:r>
+        <m:r>
+          <w:rPr>
+            <w:rFonts w:ascii="Cambria Math" w:eastAsiaTheme="minorEastAsia" w:hAnsi="Cambria Math"/>
+            <w:lang w:val="en-US"/>
+          </w:rPr>
+          <m:t>0</m:t>
         </m:r>
         <m:d>
           <m:dPr>
@@ -291,7 +326,7 @@
                 <w:rFonts w:ascii="Cambria Math" w:eastAsiaTheme="minorEastAsia" w:hAnsi="Cambria Math"/>
                 <w:lang w:val="en-US"/>
               </w:rPr>
-              <m:t>mm</m:t>
+              <m:t>cm</m:t>
             </m:r>
           </m:e>
         </m:d>
@@ -301,8 +336,468 @@
           <w:rFonts w:eastAsiaTheme="minorEastAsia"/>
           <w:lang w:val="en-US"/>
         </w:rPr>
+        <w:t xml:space="preserve">. We sample it at </w:t>
+      </w:r>
+      <m:oMath>
+        <m:r>
+          <w:rPr>
+            <w:rFonts w:ascii="Cambria Math" w:eastAsiaTheme="minorEastAsia" w:hAnsi="Cambria Math"/>
+            <w:lang w:val="en-US"/>
+          </w:rPr>
+          <m:t>20</m:t>
+        </m:r>
+        <m:d>
+          <m:dPr>
+            <m:begChr m:val="["/>
+            <m:endChr m:val="]"/>
+            <m:ctrlPr>
+              <w:rPr>
+                <w:rFonts w:ascii="Cambria Math" w:eastAsiaTheme="minorEastAsia" w:hAnsi="Cambria Math"/>
+                <w:i/>
+                <w:lang w:val="en-US"/>
+              </w:rPr>
+            </m:ctrlPr>
+          </m:dPr>
+          <m:e>
+            <m:r>
+              <w:rPr>
+                <w:rFonts w:ascii="Cambria Math" w:eastAsiaTheme="minorEastAsia" w:hAnsi="Cambria Math"/>
+                <w:lang w:val="en-US"/>
+              </w:rPr>
+              <m:t>Hz</m:t>
+            </m:r>
+          </m:e>
+        </m:d>
+      </m:oMath>
+      <w:r>
+        <w:rPr>
+          <w:rFonts w:eastAsiaTheme="minorEastAsia"/>
+          <w:lang w:val="en-US"/>
+        </w:rPr>
         <w:t>.</w:t>
       </w:r>
+      <w:r>
+        <w:rPr>
+          <w:rFonts w:eastAsiaTheme="minorEastAsia"/>
+          <w:lang w:val="en-US"/>
+        </w:rPr>
+        <w:br/>
+      </w:r>
+      <w:r>
+        <w:rPr>
+          <w:rFonts w:eastAsiaTheme="minorEastAsia"/>
+          <w:lang w:val="en-US"/>
+        </w:rPr>
+        <w:t xml:space="preserve">A full-scale measurement of the encoder would be around </w:t>
+      </w:r>
+      <m:oMath>
+        <m:r>
+          <w:rPr>
+            <w:rFonts w:ascii="Cambria Math" w:eastAsiaTheme="minorEastAsia" w:hAnsi="Cambria Math"/>
+            <w:lang w:val="en-US"/>
+          </w:rPr>
+          <m:t>Lsinθ</m:t>
+        </m:r>
+        <m:d>
+          <m:dPr>
+            <m:ctrlPr>
+              <w:rPr>
+                <w:rFonts w:ascii="Cambria Math" w:eastAsiaTheme="minorEastAsia" w:hAnsi="Cambria Math"/>
+                <w:i/>
+                <w:lang w:val="en-US"/>
+              </w:rPr>
+            </m:ctrlPr>
+          </m:dPr>
+          <m:e>
+            <m:r>
+              <w:rPr>
+                <w:rFonts w:ascii="Cambria Math" w:eastAsiaTheme="minorEastAsia" w:hAnsi="Cambria Math"/>
+                <w:lang w:val="en-US"/>
+              </w:rPr>
+              <m:t>L=1</m:t>
+            </m:r>
+            <m:d>
+              <m:dPr>
+                <m:begChr m:val="["/>
+                <m:endChr m:val="]"/>
+                <m:ctrlPr>
+                  <w:rPr>
+                    <w:rFonts w:ascii="Cambria Math" w:eastAsiaTheme="minorEastAsia" w:hAnsi="Cambria Math"/>
+                    <w:i/>
+                    <w:lang w:val="en-US"/>
+                  </w:rPr>
+                </m:ctrlPr>
+              </m:dPr>
+              <m:e>
+                <m:r>
+                  <w:rPr>
+                    <w:rFonts w:ascii="Cambria Math" w:eastAsiaTheme="minorEastAsia" w:hAnsi="Cambria Math"/>
+                    <w:lang w:val="en-US"/>
+                  </w:rPr>
+                  <m:t>m</m:t>
+                </m:r>
+              </m:e>
+            </m:d>
+            <m:r>
+              <w:rPr>
+                <w:rFonts w:ascii="Cambria Math" w:eastAsiaTheme="minorEastAsia" w:hAnsi="Cambria Math"/>
+                <w:lang w:val="en-US"/>
+              </w:rPr>
+              <m:t>,θ=</m:t>
+            </m:r>
+            <m:r>
+              <w:rPr>
+                <w:rFonts w:ascii="Cambria Math" w:eastAsiaTheme="minorEastAsia" w:hAnsi="Cambria Math"/>
+                <w:lang w:val="en-US"/>
+              </w:rPr>
+              <m:t>6</m:t>
+            </m:r>
+            <m:r>
+              <w:rPr>
+                <w:rFonts w:ascii="Cambria Math" w:eastAsiaTheme="minorEastAsia" w:hAnsi="Cambria Math"/>
+                <w:lang w:val="en-US"/>
+              </w:rPr>
+              <m:t>0°</m:t>
+            </m:r>
+          </m:e>
+        </m:d>
+        <m:r>
+          <w:rPr>
+            <w:rFonts w:ascii="Cambria Math" w:eastAsiaTheme="minorEastAsia" w:hAnsi="Cambria Math"/>
+            <w:lang w:val="en-US"/>
+          </w:rPr>
+          <m:t>≈86</m:t>
+        </m:r>
+        <m:d>
+          <m:dPr>
+            <m:begChr m:val="["/>
+            <m:endChr m:val="]"/>
+            <m:ctrlPr>
+              <w:rPr>
+                <w:rFonts w:ascii="Cambria Math" w:eastAsiaTheme="minorEastAsia" w:hAnsi="Cambria Math"/>
+                <w:i/>
+                <w:lang w:val="en-US"/>
+              </w:rPr>
+            </m:ctrlPr>
+          </m:dPr>
+          <m:e>
+            <m:r>
+              <w:rPr>
+                <w:rFonts w:ascii="Cambria Math" w:eastAsiaTheme="minorEastAsia" w:hAnsi="Cambria Math"/>
+                <w:lang w:val="en-US"/>
+              </w:rPr>
+              <m:t>cm</m:t>
+            </m:r>
+          </m:e>
+        </m:d>
+      </m:oMath>
+      <w:r>
+        <w:rPr>
+          <w:rFonts w:eastAsiaTheme="minorEastAsia"/>
+          <w:lang w:val="en-US"/>
+        </w:rPr>
+        <w:t>.</w:t>
+      </w:r>
+    </w:p>
+    <w:p>
+      <w:pPr>
+        <w:rPr>
+          <w:rFonts w:eastAsiaTheme="minorEastAsia"/>
+          <w:lang w:val="en-US"/>
+        </w:rPr>
+      </w:pPr>
+      <w:r>
+        <w:rPr>
+          <w:rFonts w:eastAsiaTheme="minorEastAsia"/>
+          <w:lang w:val="en-US"/>
+        </w:rPr>
+        <w:t xml:space="preserve">This is a </w:t>
+      </w:r>
+      <w:r>
+        <w:rPr>
+          <w:rFonts w:eastAsiaTheme="minorEastAsia"/>
+          <w:lang w:val="en-US"/>
+        </w:rPr>
+        <w:t>bad</w:t>
+      </w:r>
+      <w:r>
+        <w:rPr>
+          <w:rFonts w:eastAsiaTheme="minorEastAsia"/>
+          <w:lang w:val="en-US"/>
+        </w:rPr>
+        <w:t xml:space="preserve"> sensor</w:t>
+      </w:r>
+      <w:r>
+        <w:rPr>
+          <w:rFonts w:eastAsiaTheme="minorEastAsia"/>
+          <w:lang w:val="en-US"/>
+        </w:rPr>
+        <w:t>.</w:t>
+      </w:r>
+      <w:r>
+        <w:rPr>
+          <w:rFonts w:eastAsiaTheme="minorEastAsia"/>
+          <w:lang w:val="en-US"/>
+        </w:rPr>
+        <w:t xml:space="preserve"> </w:t>
+      </w:r>
+      <w:r>
+        <w:rPr>
+          <w:rFonts w:eastAsiaTheme="minorEastAsia"/>
+          <w:lang w:val="en-US"/>
+        </w:rPr>
+        <w:br/>
+      </w:r>
+      <w:r>
+        <w:rPr>
+          <w:rFonts w:eastAsiaTheme="minorEastAsia" w:hint="cs"/>
+          <w:lang w:val="en-US"/>
+        </w:rPr>
+        <w:t>I</w:t>
+      </w:r>
+      <w:r>
+        <w:rPr>
+          <w:rFonts w:eastAsiaTheme="minorEastAsia"/>
+          <w:lang w:val="en-US"/>
+        </w:rPr>
+        <w:t>t is a</w:t>
+      </w:r>
+      <w:r>
+        <w:rPr>
+          <w:rFonts w:eastAsiaTheme="minorEastAsia"/>
+          <w:lang w:val="en-US"/>
+        </w:rPr>
+        <w:t>s good as</w:t>
+      </w:r>
+      <w:r>
+        <w:rPr>
+          <w:rFonts w:eastAsiaTheme="minorEastAsia"/>
+          <w:lang w:val="en-US"/>
+        </w:rPr>
+        <w:t xml:space="preserve"> laying sticks on the ground and having a little kid </w:t>
+      </w:r>
+      <w:r>
+        <w:rPr>
+          <w:rFonts w:eastAsiaTheme="minorEastAsia"/>
+          <w:lang w:val="en-US"/>
+        </w:rPr>
+        <w:t>eyeball</w:t>
+      </w:r>
+      <w:r>
+        <w:rPr>
+          <w:rFonts w:eastAsiaTheme="minorEastAsia"/>
+          <w:lang w:val="en-US"/>
+        </w:rPr>
+        <w:t xml:space="preserve"> the bulb.</w:t>
+      </w:r>
+    </w:p>
+    <w:p>
+      <w:pPr>
+        <w:rPr>
+          <w:rFonts w:eastAsiaTheme="minorEastAsia"/>
+          <w:lang w:val="en-US"/>
+        </w:rPr>
+      </w:pPr>
+      <w:r>
+        <w:rPr>
+          <w:rFonts w:eastAsiaTheme="minorEastAsia"/>
+          <w:lang w:val="en-US"/>
+        </w:rPr>
+        <w:t>Friction is negligible in this system, but the experiment is done on a windy day and it thought that the winds can cause a meaningful change to the angular velocity.</w:t>
+      </w:r>
+      <w:r>
+        <w:rPr>
+          <w:rFonts w:eastAsiaTheme="minorEastAsia"/>
+          <w:lang w:val="en-US"/>
+        </w:rPr>
+        <w:br/>
+        <w:t>The wind’s direction changes quickly to the point where it may be considered as a random process.</w:t>
+      </w:r>
+    </w:p>
+    <w:p>
+      <w:pPr>
+        <w:rPr>
+          <w:rFonts w:eastAsiaTheme="minorEastAsia"/>
+          <w:lang w:val="en-US"/>
+        </w:rPr>
+      </w:pPr>
+      <w:r>
+        <w:rPr>
+          <w:rFonts w:eastAsiaTheme="minorEastAsia"/>
+          <w:lang w:val="en-US"/>
+        </w:rPr>
+        <w:t>An experiment was made to measure the wind’s effect:</w:t>
+      </w:r>
+      <w:r>
+        <w:rPr>
+          <w:rFonts w:eastAsiaTheme="minorEastAsia"/>
+          <w:lang w:val="en-US"/>
+        </w:rPr>
+        <w:br/>
+        <w:t xml:space="preserve">Release the bulb from </w:t>
+      </w:r>
+      <m:oMath>
+        <m:r>
+          <w:rPr>
+            <w:rFonts w:ascii="Cambria Math" w:eastAsiaTheme="minorEastAsia" w:hAnsi="Cambria Math"/>
+            <w:lang w:val="en-US"/>
+          </w:rPr>
+          <m:t>θ=0</m:t>
+        </m:r>
+      </m:oMath>
+      <w:r>
+        <w:rPr>
+          <w:rFonts w:eastAsiaTheme="minorEastAsia"/>
+          <w:lang w:val="en-US"/>
+        </w:rPr>
+        <w:t xml:space="preserve"> and measure its position in time using the enc</w:t>
+      </w:r>
+      <w:r>
+        <w:rPr>
+          <w:rFonts w:eastAsiaTheme="minorEastAsia"/>
+          <w:lang w:val="en-US"/>
+        </w:rPr>
+        <w:t>oder.</w:t>
+      </w:r>
+      <w:r>
+        <w:rPr>
+          <w:rFonts w:eastAsiaTheme="minorEastAsia"/>
+          <w:lang w:val="en-US"/>
+        </w:rPr>
+        <w:br/>
+        <w:t>From the maximal position use a simple pendulum model and roughly estimate the angular velocity.</w:t>
+      </w:r>
+      <w:r>
+        <w:rPr>
+          <w:rFonts w:eastAsiaTheme="minorEastAsia"/>
+          <w:lang w:val="en-US"/>
+        </w:rPr>
+        <w:br/>
+      </w:r>
+      <w:r>
+        <w:rPr>
+          <w:rFonts w:eastAsiaTheme="minorEastAsia"/>
+          <w:lang w:val="en-US"/>
+        </w:rPr>
+        <w:t>After a full day of experimenting</w:t>
+      </w:r>
+      <w:r>
+        <w:rPr>
+          <w:rFonts w:eastAsiaTheme="minorEastAsia"/>
+          <w:lang w:val="en-US"/>
+        </w:rPr>
+        <w:t xml:space="preserve"> it was shown that  </w:t>
+      </w:r>
+      <m:oMath>
+        <m:acc>
+          <m:accPr>
+            <m:chr m:val="̇"/>
+            <m:ctrlPr>
+              <w:rPr>
+                <w:rFonts w:ascii="Cambria Math" w:eastAsiaTheme="minorEastAsia" w:hAnsi="Cambria Math"/>
+                <w:i/>
+                <w:lang w:val="en-US"/>
+              </w:rPr>
+            </m:ctrlPr>
+          </m:accPr>
+          <m:e>
+            <m:r>
+              <w:rPr>
+                <w:rFonts w:ascii="Cambria Math" w:eastAsiaTheme="minorEastAsia" w:hAnsi="Cambria Math"/>
+                <w:lang w:val="en-US"/>
+              </w:rPr>
+              <m:t>θ</m:t>
+            </m:r>
+          </m:e>
+        </m:acc>
+        <m:r>
+          <w:rPr>
+            <w:rFonts w:ascii="Cambria Math" w:eastAsiaTheme="minorEastAsia" w:hAnsi="Cambria Math"/>
+            <w:lang w:val="en-US"/>
+          </w:rPr>
+          <m:t>~N(μ=0,</m:t>
+        </m:r>
+        <m:sSup>
+          <m:sSupPr>
+            <m:ctrlPr>
+              <w:rPr>
+                <w:rFonts w:ascii="Cambria Math" w:eastAsiaTheme="minorEastAsia" w:hAnsi="Cambria Math"/>
+                <w:i/>
+                <w:lang w:val="en-US"/>
+              </w:rPr>
+            </m:ctrlPr>
+          </m:sSupPr>
+          <m:e>
+            <m:r>
+              <w:rPr>
+                <w:rFonts w:ascii="Cambria Math" w:eastAsiaTheme="minorEastAsia" w:hAnsi="Cambria Math"/>
+                <w:lang w:val="en-US"/>
+              </w:rPr>
+              <m:t>σ</m:t>
+            </m:r>
+          </m:e>
+          <m:sup>
+            <m:r>
+              <w:rPr>
+                <w:rFonts w:ascii="Cambria Math" w:eastAsiaTheme="minorEastAsia" w:hAnsi="Cambria Math"/>
+                <w:lang w:val="en-US"/>
+              </w:rPr>
+              <m:t>2</m:t>
+            </m:r>
+          </m:sup>
+        </m:sSup>
+        <m:r>
+          <w:rPr>
+            <w:rFonts w:ascii="Cambria Math" w:eastAsiaTheme="minorEastAsia" w:hAnsi="Cambria Math"/>
+            <w:lang w:val="en-US"/>
+          </w:rPr>
+          <m:t>=1)</m:t>
+        </m:r>
+        <m:d>
+          <m:dPr>
+            <m:begChr m:val="["/>
+            <m:endChr m:val="]"/>
+            <m:ctrlPr>
+              <w:rPr>
+                <w:rFonts w:ascii="Cambria Math" w:eastAsiaTheme="minorEastAsia" w:hAnsi="Cambria Math"/>
+                <w:i/>
+                <w:lang w:val="en-US"/>
+              </w:rPr>
+            </m:ctrlPr>
+          </m:dPr>
+          <m:e>
+            <m:f>
+              <m:fPr>
+                <m:ctrlPr>
+                  <w:rPr>
+                    <w:rFonts w:ascii="Cambria Math" w:eastAsiaTheme="minorEastAsia" w:hAnsi="Cambria Math"/>
+                    <w:i/>
+                    <w:lang w:val="en-US"/>
+                  </w:rPr>
+                </m:ctrlPr>
+              </m:fPr>
+              <m:num>
+                <m:r>
+                  <w:rPr>
+                    <w:rFonts w:ascii="Cambria Math" w:eastAsiaTheme="minorEastAsia" w:hAnsi="Cambria Math"/>
+                    <w:lang w:val="en-US"/>
+                  </w:rPr>
+                  <m:t>deg</m:t>
+                </m:r>
+              </m:num>
+              <m:den>
+                <m:r>
+                  <w:rPr>
+                    <w:rFonts w:ascii="Cambria Math" w:eastAsiaTheme="minorEastAsia" w:hAnsi="Cambria Math"/>
+                    <w:lang w:val="en-US"/>
+                  </w:rPr>
+                  <m:t>s</m:t>
+                </m:r>
+              </m:den>
+            </m:f>
+          </m:e>
+        </m:d>
+      </m:oMath>
     </w:p>
     <w:p>
       <w:pPr>
@@ -373,6 +868,8 @@
       <w:pPr>
         <w:jc w:val="center"/>
         <w:rPr>
+          <w:rFonts w:hint="cs"/>
+          <w:rtl/>
           <w:lang w:val="en-US"/>
         </w:rPr>
       </w:pPr>
@@ -381,9 +878,9 @@
           <w:noProof/>
         </w:rPr>
         <w:drawing>
-          <wp:inline distT="0" distB="0" distL="0" distR="0" wp14:anchorId="088D3A79" wp14:editId="5C441ACD">
-            <wp:extent cx="3952875" cy="2264166"/>
-            <wp:effectExtent l="0" t="0" r="0" b="3175"/>
+          <wp:inline distT="0" distB="0" distL="0" distR="0" wp14:anchorId="3BDA142F" wp14:editId="4E43EE24">
+            <wp:extent cx="4838700" cy="2673454"/>
+            <wp:effectExtent l="0" t="0" r="0" b="0"/>
             <wp:docPr id="1" name="Picture 1"/>
             <wp:cNvGraphicFramePr>
               <a:graphicFrameLocks xmlns:a="http://schemas.openxmlformats.org/drawingml/2006/main" noChangeAspect="1"/>
@@ -404,7 +901,7 @@
                   <pic:spPr>
                     <a:xfrm>
                       <a:off x="0" y="0"/>
-                      <a:ext cx="3960649" cy="2268619"/>
+                      <a:ext cx="4844304" cy="2676550"/>
                     </a:xfrm>
                     <a:prstGeom prst="rect">
                       <a:avLst/>
@@ -427,6 +924,20 @@
         <w:rPr>
           <w:lang w:val="en-US"/>
         </w:rPr>
+        <w:br w:type="page"/>
+      </w:r>
+    </w:p>
+    <w:p>
+      <w:pPr>
+        <w:rPr>
+          <w:lang w:val="en-US"/>
+        </w:rPr>
+      </w:pPr>
+      <w:r>
+        <w:rPr>
+          <w:lang w:val="en-US"/>
+        </w:rPr>
+        <w:lastRenderedPageBreak/>
         <w:t>To simplify things, let us work with a dumbed down system where the force is directly controlled by the scientist rather than the electrical field.</w:t>
       </w:r>
     </w:p>
@@ -442,10 +953,10 @@
           <w:noProof/>
         </w:rPr>
         <w:drawing>
-          <wp:inline distT="0" distB="0" distL="0" distR="0" wp14:anchorId="1899DF29" wp14:editId="0C4BE41C">
-            <wp:extent cx="3613150" cy="2627200"/>
-            <wp:effectExtent l="0" t="0" r="6350" b="1905"/>
-            <wp:docPr id="6" name="Picture 6"/>
+          <wp:inline distT="0" distB="0" distL="0" distR="0" wp14:anchorId="47740077" wp14:editId="6B3665D2">
+            <wp:extent cx="4032800" cy="2543175"/>
+            <wp:effectExtent l="0" t="0" r="6350" b="0"/>
+            <wp:docPr id="3" name="Picture 3"/>
             <wp:cNvGraphicFramePr>
               <a:graphicFrameLocks xmlns:a="http://schemas.openxmlformats.org/drawingml/2006/main" noChangeAspect="1"/>
             </wp:cNvGraphicFramePr>
@@ -465,7 +976,7 @@
                   <pic:spPr>
                     <a:xfrm>
                       <a:off x="0" y="0"/>
-                      <a:ext cx="3616737" cy="2629808"/>
+                      <a:ext cx="4057107" cy="2558504"/>
                     </a:xfrm>
                     <a:prstGeom prst="rect">
                       <a:avLst/>
@@ -489,7 +1000,6 @@
         <w:rPr>
           <w:lang w:val="en-US"/>
         </w:rPr>
-        <w:lastRenderedPageBreak/>
         <w:t>Dynamic Model Derivation</w:t>
       </w:r>
     </w:p>
@@ -581,21 +1091,7 @@
               <w:rFonts w:ascii="Cambria Math" w:hAnsi="Cambria Math"/>
               <w:lang w:val="en-US"/>
             </w:rPr>
-            <m:t>=F</m:t>
-          </m:r>
-          <m:r>
-            <w:rPr>
-              <w:rFonts w:ascii="Cambria Math" w:hAnsi="Cambria Math"/>
-              <w:lang w:val="en-US"/>
-            </w:rPr>
-            <m:t>L</m:t>
-          </m:r>
-          <m:r>
-            <w:rPr>
-              <w:rFonts w:ascii="Cambria Math" w:hAnsi="Cambria Math"/>
-              <w:lang w:val="en-US"/>
-            </w:rPr>
-            <m:t>cos</m:t>
+            <m:t>=FLcos</m:t>
           </m:r>
           <m:d>
             <m:dPr>
@@ -622,21 +1118,7 @@
               <w:rFonts w:ascii="Cambria Math" w:hAnsi="Cambria Math"/>
               <w:lang w:val="en-US"/>
             </w:rPr>
-            <m:t>-mg</m:t>
-          </m:r>
-          <m:r>
-            <w:rPr>
-              <w:rFonts w:ascii="Cambria Math" w:hAnsi="Cambria Math"/>
-              <w:lang w:val="en-US"/>
-            </w:rPr>
-            <m:t>L</m:t>
-          </m:r>
-          <m:r>
-            <w:rPr>
-              <w:rFonts w:ascii="Cambria Math" w:hAnsi="Cambria Math"/>
-              <w:lang w:val="en-US"/>
-            </w:rPr>
-            <m:t>sin(θ)</m:t>
+            <m:t>-mgLsin(θ)</m:t>
           </m:r>
         </m:oMath>
       </m:oMathPara>
@@ -839,21 +1321,7 @@
                   <w:rFonts w:ascii="Cambria Math" w:hAnsi="Cambria Math"/>
                   <w:lang w:val="en-US"/>
                 </w:rPr>
-                <m:t>F</m:t>
-              </m:r>
-              <m:r>
-                <w:rPr>
-                  <w:rFonts w:ascii="Cambria Math" w:hAnsi="Cambria Math"/>
-                  <w:lang w:val="en-US"/>
-                </w:rPr>
-                <m:t>L</m:t>
-              </m:r>
-              <m:r>
-                <w:rPr>
-                  <w:rFonts w:ascii="Cambria Math" w:hAnsi="Cambria Math"/>
-                  <w:lang w:val="en-US"/>
-                </w:rPr>
-                <m:t>cos</m:t>
+                <m:t>FLcos</m:t>
               </m:r>
               <m:d>
                 <m:dPr>
@@ -880,21 +1348,7 @@
                   <w:rFonts w:ascii="Cambria Math" w:hAnsi="Cambria Math"/>
                   <w:lang w:val="en-US"/>
                 </w:rPr>
-                <m:t>-mg</m:t>
-              </m:r>
-              <m:r>
-                <w:rPr>
-                  <w:rFonts w:ascii="Cambria Math" w:hAnsi="Cambria Math"/>
-                  <w:lang w:val="en-US"/>
-                </w:rPr>
-                <m:t>L</m:t>
-              </m:r>
-              <m:r>
-                <w:rPr>
-                  <w:rFonts w:ascii="Cambria Math" w:hAnsi="Cambria Math"/>
-                  <w:lang w:val="en-US"/>
-                </w:rPr>
-                <m:t>sin(θ)</m:t>
+                <m:t>-mgLsin(θ)</m:t>
               </m:r>
             </m:e>
           </m:borderBox>
@@ -936,9 +1390,9 @@
           <w:noProof/>
         </w:rPr>
         <w:drawing>
-          <wp:inline distT="0" distB="0" distL="0" distR="0" wp14:anchorId="59B5EBEA" wp14:editId="149BAB7A">
-            <wp:extent cx="5731510" cy="3531870"/>
-            <wp:effectExtent l="0" t="0" r="2540" b="0"/>
+          <wp:inline distT="0" distB="0" distL="0" distR="0" wp14:anchorId="59B5EBEA" wp14:editId="538CFE06">
+            <wp:extent cx="5429250" cy="3345611"/>
+            <wp:effectExtent l="0" t="0" r="0" b="7620"/>
             <wp:docPr id="5" name="Picture 5"/>
             <wp:cNvGraphicFramePr>
               <a:graphicFrameLocks xmlns:a="http://schemas.openxmlformats.org/drawingml/2006/main" noChangeAspect="1"/>
@@ -958,7 +1412,7 @@
                   <pic:spPr bwMode="auto">
                     <a:xfrm>
                       <a:off x="0" y="0"/>
-                      <a:ext cx="5731510" cy="3531870"/>
+                      <a:ext cx="5437633" cy="3350777"/>
                     </a:xfrm>
                     <a:prstGeom prst="rect">
                       <a:avLst/>
@@ -991,6 +1445,7 @@
           <w:rFonts w:eastAsiaTheme="minorEastAsia"/>
           <w:lang w:val="en-US"/>
         </w:rPr>
+        <w:lastRenderedPageBreak/>
         <w:t>Sanity Test:</w:t>
       </w:r>
     </w:p>
@@ -1142,14 +1597,7 @@
               <w:rFonts w:ascii="Cambria Math" w:eastAsiaTheme="minorEastAsia" w:hAnsi="Cambria Math"/>
               <w:lang w:val="en-US"/>
             </w:rPr>
-            <m:t>=</m:t>
-          </m:r>
-          <m:r>
-            <w:rPr>
-              <w:rFonts w:ascii="Cambria Math" w:eastAsiaTheme="minorEastAsia" w:hAnsi="Cambria Math"/>
-              <w:lang w:val="en-US"/>
-            </w:rPr>
-            <m:t>-</m:t>
+            <m:t>=-</m:t>
           </m:r>
           <m:r>
             <w:rPr>
@@ -1859,8 +2307,515 @@
           </m:r>
         </m:oMath>
       </m:oMathPara>
+    </w:p>
+    <w:p>
+      <w:pPr>
+        <w:rPr>
+          <w:rtl/>
+          <w:lang w:val="en-US"/>
+        </w:rPr>
+      </w:pPr>
+    </w:p>
+    <w:p>
+      <w:pPr>
+        <w:rPr>
+          <w:lang w:val="en-US"/>
+        </w:rPr>
+      </w:pPr>
+      <w:r>
+        <w:rPr>
+          <w:lang w:val="en-US"/>
+        </w:rPr>
+        <w:t xml:space="preserve">To complete the physical </w:t>
+      </w:r>
+      <w:r>
+        <w:rPr>
+          <w:lang w:val="en-US"/>
+        </w:rPr>
+        <w:t>model,</w:t>
+      </w:r>
+      <w:r>
+        <w:rPr>
+          <w:lang w:val="en-US"/>
+        </w:rPr>
+        <w:t xml:space="preserve"> </w:t>
+      </w:r>
+      <w:r>
+        <w:rPr>
+          <w:rFonts w:hint="cs"/>
+          <w:lang w:val="en-US"/>
+        </w:rPr>
+        <w:t>I</w:t>
+      </w:r>
+      <w:r>
+        <w:rPr>
+          <w:lang w:val="en-US"/>
+        </w:rPr>
+        <w:t xml:space="preserve"> added</w:t>
+      </w:r>
+      <w:r>
+        <w:rPr>
+          <w:lang w:val="en-US"/>
+        </w:rPr>
+        <w:t xml:space="preserve"> the wind’s effect.</w:t>
+      </w:r>
+    </w:p>
+    <w:p>
+      <w:pPr>
+        <w:rPr>
+          <w:lang w:val="en-US"/>
+        </w:rPr>
+      </w:pPr>
+      <w:r>
+        <w:rPr>
+          <w:noProof/>
+        </w:rPr>
+        <w:drawing>
+          <wp:inline distT="0" distB="0" distL="0" distR="0" wp14:anchorId="19CEC985" wp14:editId="35F8D5A9">
+            <wp:extent cx="5731510" cy="2275840"/>
+            <wp:effectExtent l="0" t="0" r="2540" b="0"/>
+            <wp:docPr id="7" name="Picture 7"/>
+            <wp:cNvGraphicFramePr>
+              <a:graphicFrameLocks xmlns:a="http://schemas.openxmlformats.org/drawingml/2006/main" noChangeAspect="1"/>
+            </wp:cNvGraphicFramePr>
+            <a:graphic xmlns:a="http://schemas.openxmlformats.org/drawingml/2006/main">
+              <a:graphicData uri="http://schemas.openxmlformats.org/drawingml/2006/picture">
+                <pic:pic xmlns:pic="http://schemas.openxmlformats.org/drawingml/2006/picture">
+                  <pic:nvPicPr>
+                    <pic:cNvPr id="1" name=""/>
+                    <pic:cNvPicPr/>
+                  </pic:nvPicPr>
+                  <pic:blipFill>
+                    <a:blip r:embed="rId8"/>
+                    <a:stretch>
+                      <a:fillRect/>
+                    </a:stretch>
+                  </pic:blipFill>
+                  <pic:spPr>
+                    <a:xfrm>
+                      <a:off x="0" y="0"/>
+                      <a:ext cx="5731510" cy="2275840"/>
+                    </a:xfrm>
+                    <a:prstGeom prst="rect">
+                      <a:avLst/>
+                    </a:prstGeom>
+                  </pic:spPr>
+                </pic:pic>
+              </a:graphicData>
+            </a:graphic>
+          </wp:inline>
+        </w:drawing>
+      </w:r>
+    </w:p>
+    <w:p>
+      <w:pPr>
+        <w:pStyle w:val="Heading1"/>
+        <w:rPr>
+          <w:lang w:val="en-US"/>
+        </w:rPr>
+      </w:pPr>
+      <w:r>
+        <w:rPr>
+          <w:lang w:val="en-US"/>
+        </w:rPr>
+        <w:t>System Measurement</w:t>
+      </w:r>
+    </w:p>
+    <w:p>
+      <w:pPr>
+        <w:rPr>
+          <w:rFonts w:eastAsiaTheme="minorEastAsia"/>
+          <w:lang w:val="en-US"/>
+        </w:rPr>
+      </w:pPr>
+      <w:r>
+        <w:rPr>
+          <w:lang w:val="en-US"/>
+        </w:rPr>
+        <w:t xml:space="preserve">To simulate the </w:t>
+      </w:r>
+      <w:r>
+        <w:rPr>
+          <w:lang w:val="en-US"/>
+        </w:rPr>
+        <w:t>measurement,</w:t>
+      </w:r>
+      <w:r>
+        <w:rPr>
+          <w:lang w:val="en-US"/>
+        </w:rPr>
+        <w:t xml:space="preserve"> we take the continuous state of </w:t>
+      </w:r>
+      <m:oMath>
+        <m:r>
+          <w:rPr>
+            <w:rFonts w:ascii="Cambria Math" w:hAnsi="Cambria Math"/>
+            <w:lang w:val="en-US"/>
+          </w:rPr>
+          <m:t>θ</m:t>
+        </m:r>
+      </m:oMath>
+      <w:r>
+        <w:rPr>
+          <w:rFonts w:eastAsiaTheme="minorEastAsia"/>
+          <w:lang w:val="en-US"/>
+        </w:rPr>
+        <w:t xml:space="preserve"> and compute the perfect measurement:</w:t>
+      </w:r>
+    </w:p>
+    <w:p>
+      <w:pPr>
+        <w:rPr>
+          <w:rFonts w:eastAsiaTheme="minorEastAsia"/>
+          <w:lang w:val="en-US"/>
+        </w:rPr>
+      </w:pPr>
+      <m:oMathPara>
+        <m:oMath>
+          <m:sSub>
+            <m:sSubPr>
+              <m:ctrlPr>
+                <w:rPr>
+                  <w:rFonts w:ascii="Cambria Math" w:hAnsi="Cambria Math"/>
+                  <w:i/>
+                  <w:lang w:val="en-US"/>
+                </w:rPr>
+              </m:ctrlPr>
+            </m:sSubPr>
+            <m:e>
+              <m:r>
+                <w:rPr>
+                  <w:rFonts w:ascii="Cambria Math" w:hAnsi="Cambria Math"/>
+                  <w:lang w:val="en-US"/>
+                </w:rPr>
+                <m:t>m</m:t>
+              </m:r>
+            </m:e>
+            <m:sub>
+              <m:r>
+                <w:rPr>
+                  <w:rFonts w:ascii="Cambria Math" w:hAnsi="Cambria Math"/>
+                  <w:lang w:val="en-US"/>
+                </w:rPr>
+                <m:t>perfect</m:t>
+              </m:r>
+            </m:sub>
+          </m:sSub>
+          <m:r>
+            <w:rPr>
+              <w:rFonts w:ascii="Cambria Math" w:hAnsi="Cambria Math"/>
+              <w:lang w:val="en-US"/>
+            </w:rPr>
+            <m:t>=Lsinθ</m:t>
+          </m:r>
+        </m:oMath>
+      </m:oMathPara>
+    </w:p>
+    <w:p>
+      <w:pPr>
+        <w:rPr>
+          <w:rFonts w:eastAsiaTheme="minorEastAsia"/>
+          <w:lang w:val="en-US"/>
+        </w:rPr>
+      </w:pPr>
+      <w:r>
+        <w:rPr>
+          <w:rFonts w:eastAsiaTheme="minorEastAsia"/>
+          <w:lang w:val="en-US"/>
+        </w:rPr>
+        <w:lastRenderedPageBreak/>
+        <w:t>We then discretize the measurement to the resolution and finally add</w:t>
+      </w:r>
+      <w:r>
+        <w:rPr>
+          <w:rFonts w:eastAsiaTheme="minorEastAsia"/>
+          <w:lang w:val="en-US"/>
+        </w:rPr>
+        <w:t xml:space="preserve"> really gaussian low</w:t>
+      </w:r>
+      <w:r>
+        <w:rPr>
+          <w:rFonts w:eastAsiaTheme="minorEastAsia"/>
+          <w:lang w:val="en-US"/>
+        </w:rPr>
+        <w:t xml:space="preserve"> noise</w:t>
+      </w:r>
+      <w:r>
+        <w:rPr>
+          <w:rFonts w:eastAsiaTheme="minorEastAsia"/>
+          <w:lang w:val="en-US"/>
+        </w:rPr>
+        <w:t xml:space="preserve"> to it. The noise here is mostly caused by the electricity in the sensor, but it is proportional to the full scale.</w:t>
+      </w:r>
+    </w:p>
+    <w:p>
+      <w:pPr>
+        <w:jc w:val="center"/>
+        <w:rPr>
+          <w:rFonts w:eastAsiaTheme="minorEastAsia"/>
+          <w:lang w:val="en-US"/>
+        </w:rPr>
+      </w:pPr>
+      <m:oMathPara>
+        <m:oMath>
+          <m:sSub>
+            <m:sSubPr>
+              <m:ctrlPr>
+                <w:rPr>
+                  <w:rFonts w:ascii="Cambria Math" w:eastAsiaTheme="minorEastAsia" w:hAnsi="Cambria Math"/>
+                  <w:i/>
+                  <w:lang w:val="en-US"/>
+                </w:rPr>
+              </m:ctrlPr>
+            </m:sSubPr>
+            <m:e>
+              <m:r>
+                <w:rPr>
+                  <w:rFonts w:ascii="Cambria Math" w:eastAsiaTheme="minorEastAsia" w:hAnsi="Cambria Math"/>
+                  <w:lang w:val="en-US"/>
+                </w:rPr>
+                <m:t>m</m:t>
+              </m:r>
+            </m:e>
+            <m:sub>
+              <m:r>
+                <w:rPr>
+                  <w:rFonts w:ascii="Cambria Math" w:eastAsiaTheme="minorEastAsia" w:hAnsi="Cambria Math"/>
+                  <w:lang w:val="en-US"/>
+                </w:rPr>
+                <m:t>actual</m:t>
+              </m:r>
+            </m:sub>
+          </m:sSub>
+          <m:r>
+            <w:rPr>
+              <w:rFonts w:ascii="Cambria Math" w:eastAsiaTheme="minorEastAsia" w:hAnsi="Cambria Math"/>
+              <w:lang w:val="en-US"/>
+            </w:rPr>
+            <m:t>~N</m:t>
+          </m:r>
+          <m:d>
+            <m:dPr>
+              <m:ctrlPr>
+                <w:rPr>
+                  <w:rFonts w:ascii="Cambria Math" w:eastAsiaTheme="minorEastAsia" w:hAnsi="Cambria Math"/>
+                  <w:i/>
+                  <w:lang w:val="en-US"/>
+                </w:rPr>
+              </m:ctrlPr>
+            </m:dPr>
+            <m:e>
+              <m:r>
+                <w:rPr>
+                  <w:rFonts w:ascii="Cambria Math" w:eastAsiaTheme="minorEastAsia" w:hAnsi="Cambria Math"/>
+                  <w:lang w:val="en-US"/>
+                </w:rPr>
+                <m:t>μ=</m:t>
+              </m:r>
+              <m:r>
+                <w:rPr>
+                  <w:rFonts w:ascii="Cambria Math" w:eastAsiaTheme="minorEastAsia" w:hAnsi="Cambria Math"/>
+                  <w:lang w:val="en-US"/>
+                </w:rPr>
+                <m:t>0</m:t>
+              </m:r>
+              <m:r>
+                <w:rPr>
+                  <w:rFonts w:ascii="Cambria Math" w:eastAsiaTheme="minorEastAsia" w:hAnsi="Cambria Math"/>
+                  <w:lang w:val="en-US"/>
+                </w:rPr>
+                <m:t>,</m:t>
+              </m:r>
+              <m:sSup>
+                <m:sSupPr>
+                  <m:ctrlPr>
+                    <w:rPr>
+                      <w:rFonts w:ascii="Cambria Math" w:eastAsiaTheme="minorEastAsia" w:hAnsi="Cambria Math"/>
+                      <w:i/>
+                      <w:lang w:val="en-US"/>
+                    </w:rPr>
+                  </m:ctrlPr>
+                </m:sSupPr>
+                <m:e>
+                  <m:r>
+                    <w:rPr>
+                      <w:rFonts w:ascii="Cambria Math" w:eastAsiaTheme="minorEastAsia" w:hAnsi="Cambria Math"/>
+                      <w:lang w:val="en-US"/>
+                    </w:rPr>
+                    <m:t>σ</m:t>
+                  </m:r>
+                </m:e>
+                <m:sup>
+                  <m:r>
+                    <w:rPr>
+                      <w:rFonts w:ascii="Cambria Math" w:eastAsiaTheme="minorEastAsia" w:hAnsi="Cambria Math"/>
+                      <w:lang w:val="en-US"/>
+                    </w:rPr>
+                    <m:t>2</m:t>
+                  </m:r>
+                </m:sup>
+              </m:sSup>
+              <m:r>
+                <w:rPr>
+                  <w:rFonts w:ascii="Cambria Math" w:eastAsiaTheme="minorEastAsia" w:hAnsi="Cambria Math"/>
+                  <w:lang w:val="en-US"/>
+                </w:rPr>
+                <m:t>=</m:t>
+              </m:r>
+              <m:r>
+                <w:rPr>
+                  <w:rFonts w:ascii="Cambria Math" w:eastAsiaTheme="minorEastAsia" w:hAnsi="Cambria Math"/>
+                  <w:lang w:val="en-US"/>
+                </w:rPr>
+                <m:t>FS/1000</m:t>
+              </m:r>
+            </m:e>
+          </m:d>
+        </m:oMath>
+      </m:oMathPara>
+    </w:p>
+    <w:p>
+      <w:pPr>
+        <w:jc w:val="center"/>
+        <w:rPr>
+          <w:rFonts w:eastAsiaTheme="minorEastAsia"/>
+          <w:lang w:val="en-US"/>
+        </w:rPr>
+      </w:pPr>
+      <m:oMathPara>
+        <m:oMath>
+          <m:r>
+            <w:rPr>
+              <w:rFonts w:ascii="Cambria Math" w:eastAsiaTheme="minorEastAsia" w:hAnsi="Cambria Math"/>
+              <w:lang w:val="en-US"/>
+            </w:rPr>
+            <m:t>FS=1</m:t>
+          </m:r>
+          <m:d>
+            <m:dPr>
+              <m:begChr m:val="["/>
+              <m:endChr m:val="]"/>
+              <m:ctrlPr>
+                <w:rPr>
+                  <w:rFonts w:ascii="Cambria Math" w:eastAsiaTheme="minorEastAsia" w:hAnsi="Cambria Math"/>
+                  <w:i/>
+                  <w:lang w:val="en-US"/>
+                </w:rPr>
+              </m:ctrlPr>
+            </m:dPr>
+            <m:e>
+              <m:r>
+                <w:rPr>
+                  <w:rFonts w:ascii="Cambria Math" w:eastAsiaTheme="minorEastAsia" w:hAnsi="Cambria Math"/>
+                  <w:lang w:val="en-US"/>
+                </w:rPr>
+                <m:t>m</m:t>
+              </m:r>
+            </m:e>
+          </m:d>
+        </m:oMath>
+      </m:oMathPara>
+    </w:p>
+    <w:p>
+      <w:pPr>
+        <w:jc w:val="center"/>
+        <w:rPr>
+          <w:rFonts w:eastAsiaTheme="minorEastAsia"/>
+          <w:lang w:val="en-US"/>
+        </w:rPr>
+      </w:pPr>
+      <w:r>
+        <w:rPr>
+          <w:noProof/>
+        </w:rPr>
+        <w:drawing>
+          <wp:inline distT="0" distB="0" distL="0" distR="0" wp14:anchorId="6099E886" wp14:editId="58A2FDF3">
+            <wp:extent cx="5731510" cy="2598420"/>
+            <wp:effectExtent l="0" t="0" r="2540" b="0"/>
+            <wp:docPr id="9" name="Picture 9"/>
+            <wp:cNvGraphicFramePr>
+              <a:graphicFrameLocks xmlns:a="http://schemas.openxmlformats.org/drawingml/2006/main" noChangeAspect="1"/>
+            </wp:cNvGraphicFramePr>
+            <a:graphic xmlns:a="http://schemas.openxmlformats.org/drawingml/2006/main">
+              <a:graphicData uri="http://schemas.openxmlformats.org/drawingml/2006/picture">
+                <pic:pic xmlns:pic="http://schemas.openxmlformats.org/drawingml/2006/picture">
+                  <pic:nvPicPr>
+                    <pic:cNvPr id="1" name=""/>
+                    <pic:cNvPicPr/>
+                  </pic:nvPicPr>
+                  <pic:blipFill>
+                    <a:blip r:embed="rId9"/>
+                    <a:stretch>
+                      <a:fillRect/>
+                    </a:stretch>
+                  </pic:blipFill>
+                  <pic:spPr>
+                    <a:xfrm>
+                      <a:off x="0" y="0"/>
+                      <a:ext cx="5731510" cy="2598420"/>
+                    </a:xfrm>
+                    <a:prstGeom prst="rect">
+                      <a:avLst/>
+                    </a:prstGeom>
+                  </pic:spPr>
+                </pic:pic>
+              </a:graphicData>
+            </a:graphic>
+          </wp:inline>
+        </w:drawing>
+      </w:r>
+    </w:p>
+    <w:p>
+      <w:pPr>
+        <w:rPr>
+          <w:rFonts w:asciiTheme="majorHAnsi" w:eastAsiaTheme="minorEastAsia" w:hAnsiTheme="majorHAnsi" w:cstheme="majorBidi"/>
+          <w:color w:val="2F5496" w:themeColor="accent1" w:themeShade="BF"/>
+          <w:sz w:val="32"/>
+          <w:szCs w:val="32"/>
+          <w:lang w:val="en-US"/>
+        </w:rPr>
+      </w:pPr>
+      <w:r>
+        <w:rPr>
+          <w:rFonts w:eastAsiaTheme="minorEastAsia"/>
+          <w:lang w:val="en-US"/>
+        </w:rPr>
+        <w:br w:type="page"/>
+      </w:r>
+    </w:p>
+    <w:p>
+      <w:pPr>
+        <w:pStyle w:val="Heading1"/>
+        <w:rPr>
+          <w:rFonts w:eastAsiaTheme="minorEastAsia"/>
+          <w:lang w:val="en-US"/>
+        </w:rPr>
+      </w:pPr>
       <w:bookmarkStart w:id="0" w:name="_GoBack"/>
       <w:bookmarkEnd w:id="0"/>
+      <w:r>
+        <w:rPr>
+          <w:rFonts w:eastAsiaTheme="minorEastAsia"/>
+          <w:lang w:val="en-US"/>
+        </w:rPr>
+        <w:lastRenderedPageBreak/>
+        <w:t>References</w:t>
+      </w:r>
+    </w:p>
+    <w:p>
+      <w:pPr>
+        <w:rPr>
+          <w:lang w:val="en-US"/>
+        </w:rPr>
+      </w:pPr>
+      <w:hyperlink r:id="rId10" w:history="1">
+        <w:r>
+          <w:rPr>
+            <w:rStyle w:val="Hyperlink"/>
+          </w:rPr>
+          <w:t>https://www.mathworks.com/help/control/ug/multirate-nonlinear-state-estimation-in-simulink.html</w:t>
+        </w:r>
+      </w:hyperlink>
     </w:p>
     <w:p>
       <w:pPr>
@@ -2413,6 +3368,28 @@
       <w:szCs w:val="32"/>
     </w:rPr>
   </w:style>
+  <w:style w:type="paragraph" w:styleId="Heading2">
+    <w:name w:val="heading 2"/>
+    <w:basedOn w:val="Normal"/>
+    <w:next w:val="Normal"/>
+    <w:link w:val="Heading2Char"/>
+    <w:uiPriority w:val="9"/>
+    <w:unhideWhenUsed/>
+    <w:qFormat/>
+    <w:rsid w:val="00E46961"/>
+    <w:pPr>
+      <w:keepNext/>
+      <w:keepLines/>
+      <w:spacing w:before="40" w:after="0"/>
+      <w:outlineLvl w:val="1"/>
+    </w:pPr>
+    <w:rPr>
+      <w:rFonts w:asciiTheme="majorHAnsi" w:eastAsiaTheme="majorEastAsia" w:hAnsiTheme="majorHAnsi" w:cstheme="majorBidi"/>
+      <w:color w:val="2F5496" w:themeColor="accent1" w:themeShade="BF"/>
+      <w:sz w:val="26"/>
+      <w:szCs w:val="26"/>
+    </w:rPr>
+  </w:style>
   <w:style w:type="character" w:default="1" w:styleId="DefaultParagraphFont">
     <w:name w:val="Default Paragraph Font"/>
     <w:uiPriority w:val="1"/>
@@ -2507,6 +3484,31 @@
     <w:rsid w:val="009D5310"/>
     <w:rPr>
       <w:color w:val="808080"/>
+    </w:rPr>
+  </w:style>
+  <w:style w:type="character" w:customStyle="1" w:styleId="Heading2Char">
+    <w:name w:val="Heading 2 Char"/>
+    <w:basedOn w:val="DefaultParagraphFont"/>
+    <w:link w:val="Heading2"/>
+    <w:uiPriority w:val="9"/>
+    <w:rsid w:val="00E46961"/>
+    <w:rPr>
+      <w:rFonts w:asciiTheme="majorHAnsi" w:eastAsiaTheme="majorEastAsia" w:hAnsiTheme="majorHAnsi" w:cstheme="majorBidi"/>
+      <w:color w:val="2F5496" w:themeColor="accent1" w:themeShade="BF"/>
+      <w:sz w:val="26"/>
+      <w:szCs w:val="26"/>
+    </w:rPr>
+  </w:style>
+  <w:style w:type="character" w:styleId="Hyperlink">
+    <w:name w:val="Hyperlink"/>
+    <w:basedOn w:val="DefaultParagraphFont"/>
+    <w:uiPriority w:val="99"/>
+    <w:semiHidden/>
+    <w:unhideWhenUsed/>
+    <w:rsid w:val="00826D40"/>
+    <w:rPr>
+      <w:color w:val="0000FF"/>
+      <w:u w:val="single"/>
     </w:rPr>
   </w:style>
 </w:styles>

</xml_diff>